<commit_message>
Update Vision Statement. Closes #1.
</commit_message>
<xml_diff>
--- a/Deliverbles/Iteration2/VisionStatement.docx
+++ b/Deliverbles/Iteration2/VisionStatement.docx
@@ -1,6 +1,6 @@
 
 <file path=word/document.xml><?xml version="1.0" encoding="utf-8"?>
-<w:document xmlns:wpc="http://schemas.microsoft.com/office/word/2010/wordprocessingCanvas" xmlns:mc="http://schemas.openxmlformats.org/markup-compatibility/2006" xmlns:o="urn:schemas-microsoft-com:office:office" xmlns:r="http://schemas.openxmlformats.org/officeDocument/2006/relationships" xmlns:m="http://schemas.openxmlformats.org/officeDocument/2006/math" xmlns:v="urn:schemas-microsoft-com:vml" xmlns:wp14="http://schemas.microsoft.com/office/word/2010/wordprocessingDrawing" xmlns:wp="http://schemas.openxmlformats.org/drawingml/2006/wordprocessingDrawing" xmlns:w10="urn:schemas-microsoft-com:office:word" xmlns:w="http://schemas.openxmlformats.org/wordprocessingml/2006/main" xmlns:w14="http://schemas.microsoft.com/office/word/2010/wordml" xmlns:wpg="http://schemas.microsoft.com/office/word/2010/wordprocessingGroup" xmlns:wpi="http://schemas.microsoft.com/office/word/2010/wordprocessingInk" xmlns:wne="http://schemas.microsoft.com/office/word/2006/wordml" xmlns:wps="http://schemas.microsoft.com/office/word/2010/wordprocessingShape" mc:Ignorable="w14 wp14">
+<w:document xmlns:wpc="http://schemas.microsoft.com/office/word/2010/wordprocessingCanvas" xmlns:mo="http://schemas.microsoft.com/office/mac/office/2008/main" xmlns:mc="http://schemas.openxmlformats.org/markup-compatibility/2006" xmlns:mv="urn:schemas-microsoft-com:mac:vml" xmlns:o="urn:schemas-microsoft-com:office:office" xmlns:r="http://schemas.openxmlformats.org/officeDocument/2006/relationships" xmlns:m="http://schemas.openxmlformats.org/officeDocument/2006/math" xmlns:v="urn:schemas-microsoft-com:vml" xmlns:wp14="http://schemas.microsoft.com/office/word/2010/wordprocessingDrawing" xmlns:wp="http://schemas.openxmlformats.org/drawingml/2006/wordprocessingDrawing" xmlns:w10="urn:schemas-microsoft-com:office:word" xmlns:w="http://schemas.openxmlformats.org/wordprocessingml/2006/main" xmlns:w14="http://schemas.microsoft.com/office/word/2010/wordml" xmlns:wpg="http://schemas.microsoft.com/office/word/2010/wordprocessingGroup" xmlns:wpi="http://schemas.microsoft.com/office/word/2010/wordprocessingInk" xmlns:wne="http://schemas.microsoft.com/office/word/2006/wordml" xmlns:wps="http://schemas.microsoft.com/office/word/2010/wordprocessingShape" mc:Ignorable="w14 wp14">
   <w:body>
     <w:p>
       <w:pPr>
@@ -1178,7 +1178,15 @@
           <w:sz w:val="24"/>
           <w:szCs w:val="24"/>
         </w:rPr>
-        <w:t>Users can update the price of items.</w:t>
+        <w:t>Users can update</w:t>
+      </w:r>
+      <w:r>
+        <w:rPr>
+          <w:rFonts w:ascii="Calibri" w:eastAsia="Baskerville Old Face" w:hAnsi="Calibri" w:cs="Baskerville Old Face"/>
+          <w:sz w:val="24"/>
+          <w:szCs w:val="24"/>
+        </w:rPr>
+        <w:t xml:space="preserve"> item information</w:t>
       </w:r>
     </w:p>
     <w:p>
@@ -1303,6 +1311,37 @@
     </w:p>
     <w:p>
       <w:pPr>
+        <w:pBdr>
+          <w:bottom w:val="single" w:sz="6" w:space="4" w:color="EEEEEE"/>
+        </w:pBdr>
+        <w:shd w:val="clear" w:color="auto" w:fill="FFFFFF"/>
+        <w:spacing w:before="240" w:after="240" w:line="240" w:lineRule="auto"/>
+        <w:outlineLvl w:val="0"/>
+        <w:rPr>
+          <w:rFonts w:ascii="Calibri" w:eastAsia="Times New Roman" w:hAnsi="Calibri" w:cs="Times New Roman"/>
+          <w:b/>
+          <w:bCs/>
+          <w:color w:val="333333"/>
+          <w:kern w:val="36"/>
+          <w:sz w:val="32"/>
+          <w:szCs w:val="32"/>
+        </w:rPr>
+      </w:pPr>
+      <w:r>
+        <w:rPr>
+          <w:rFonts w:ascii="Calibri" w:eastAsia="Times New Roman" w:hAnsi="Calibri" w:cs="Times New Roman"/>
+          <w:b/>
+          <w:bCs/>
+          <w:color w:val="333333"/>
+          <w:kern w:val="36"/>
+          <w:sz w:val="32"/>
+          <w:szCs w:val="32"/>
+        </w:rPr>
+        <w:t>Key High-Level Goals</w:t>
+      </w:r>
+    </w:p>
+    <w:p>
+      <w:pPr>
         <w:numPr>
           <w:ilvl w:val="0"/>
           <w:numId w:val="1"/>
@@ -1318,60 +1357,37 @@
       </w:pPr>
       <w:r>
         <w:rPr>
-          <w:rFonts w:ascii="Calibri" w:eastAsia="Baskerville Old Face" w:hAnsi="Calibri" w:cs="Baskerville Old Face"/>
-          <w:sz w:val="24"/>
-          <w:szCs w:val="24"/>
-        </w:rPr>
-        <w:t xml:space="preserve">Users are able to give feedback about the </w:t>
-      </w:r>
-      <w:bookmarkStart w:id="0" w:name="_GoBack"/>
-      <w:bookmarkEnd w:id="0"/>
-      <w:r>
-        <w:rPr>
-          <w:rFonts w:ascii="Calibri" w:eastAsia="Baskerville Old Face" w:hAnsi="Calibri" w:cs="Baskerville Old Face"/>
-          <w:sz w:val="24"/>
-          <w:szCs w:val="24"/>
-        </w:rPr>
-        <w:t>app</w:t>
-      </w:r>
-      <w:r>
-        <w:rPr>
-          <w:rFonts w:ascii="Calibri" w:eastAsia="Baskerville Old Face" w:hAnsi="Calibri" w:cs="Baskerville Old Face"/>
-          <w:sz w:val="24"/>
-          <w:szCs w:val="24"/>
-        </w:rPr>
-        <w:t xml:space="preserve"> (optional)</w:t>
-      </w:r>
-    </w:p>
-    <w:p>
-      <w:pPr>
-        <w:pBdr>
-          <w:bottom w:val="single" w:sz="6" w:space="4" w:color="EEEEEE"/>
-        </w:pBdr>
-        <w:shd w:val="clear" w:color="auto" w:fill="FFFFFF"/>
-        <w:spacing w:before="240" w:after="240" w:line="240" w:lineRule="auto"/>
-        <w:outlineLvl w:val="0"/>
-        <w:rPr>
-          <w:rFonts w:ascii="Calibri" w:eastAsia="Times New Roman" w:hAnsi="Calibri" w:cs="Times New Roman"/>
-          <w:b/>
-          <w:bCs/>
-          <w:color w:val="333333"/>
-          <w:kern w:val="36"/>
-          <w:sz w:val="32"/>
-          <w:szCs w:val="32"/>
-        </w:rPr>
-      </w:pPr>
-      <w:r>
-        <w:rPr>
-          <w:rFonts w:ascii="Calibri" w:eastAsia="Times New Roman" w:hAnsi="Calibri" w:cs="Times New Roman"/>
-          <w:b/>
-          <w:bCs/>
-          <w:color w:val="333333"/>
-          <w:kern w:val="36"/>
-          <w:sz w:val="32"/>
-          <w:szCs w:val="32"/>
-        </w:rPr>
-        <w:t>Key High-Level Goals</w:t>
+          <w:rFonts w:ascii="Calibri" w:eastAsia="Times New Roman" w:hAnsi="Calibri" w:cs="Times New Roman"/>
+          <w:color w:val="333333"/>
+          <w:sz w:val="24"/>
+          <w:szCs w:val="24"/>
+        </w:rPr>
+        <w:t>The ability to price match based on geographic region</w:t>
+      </w:r>
+    </w:p>
+    <w:p>
+      <w:pPr>
+        <w:numPr>
+          <w:ilvl w:val="1"/>
+          <w:numId w:val="1"/>
+        </w:numPr>
+        <w:shd w:val="clear" w:color="auto" w:fill="FFFFFF"/>
+        <w:spacing w:before="100" w:beforeAutospacing="1" w:after="100" w:afterAutospacing="1" w:line="384" w:lineRule="atLeast"/>
+        <w:rPr>
+          <w:rFonts w:ascii="Calibri" w:eastAsia="Times New Roman" w:hAnsi="Calibri" w:cs="Times New Roman"/>
+          <w:color w:val="333333"/>
+          <w:sz w:val="24"/>
+          <w:szCs w:val="24"/>
+        </w:rPr>
+      </w:pPr>
+      <w:r>
+        <w:rPr>
+          <w:rFonts w:ascii="Calibri" w:eastAsia="Times New Roman" w:hAnsi="Calibri" w:cs="Times New Roman"/>
+          <w:color w:val="333333"/>
+          <w:sz w:val="24"/>
+          <w:szCs w:val="24"/>
+        </w:rPr>
+        <w:t>Priority: High</w:t>
       </w:r>
     </w:p>
     <w:p>
@@ -1396,7 +1412,7 @@
           <w:sz w:val="24"/>
           <w:szCs w:val="24"/>
         </w:rPr>
-        <w:t>The ability to price match based on geographic region</w:t>
+        <w:t>Users can add items to a geographic region's catalog</w:t>
       </w:r>
     </w:p>
     <w:p>
@@ -1446,7 +1462,7 @@
           <w:sz w:val="24"/>
           <w:szCs w:val="24"/>
         </w:rPr>
-        <w:t>Users can add items to a geographic region's catalog</w:t>
+        <w:t>Users can edit items in a geographic region's catalog</w:t>
       </w:r>
     </w:p>
     <w:p>
@@ -1496,7 +1512,7 @@
           <w:sz w:val="24"/>
           <w:szCs w:val="24"/>
         </w:rPr>
-        <w:t>Users can edit items in a geographic region's catalog</w:t>
+        <w:t>Users can delete items in a geographic region's catalog</w:t>
       </w:r>
     </w:p>
     <w:p>
@@ -1521,56 +1537,6 @@
           <w:sz w:val="24"/>
           <w:szCs w:val="24"/>
         </w:rPr>
-        <w:t>Priority: High</w:t>
-      </w:r>
-    </w:p>
-    <w:p>
-      <w:pPr>
-        <w:numPr>
-          <w:ilvl w:val="0"/>
-          <w:numId w:val="1"/>
-        </w:numPr>
-        <w:shd w:val="clear" w:color="auto" w:fill="FFFFFF"/>
-        <w:spacing w:before="100" w:beforeAutospacing="1" w:after="100" w:afterAutospacing="1" w:line="384" w:lineRule="atLeast"/>
-        <w:rPr>
-          <w:rFonts w:ascii="Calibri" w:eastAsia="Times New Roman" w:hAnsi="Calibri" w:cs="Times New Roman"/>
-          <w:color w:val="333333"/>
-          <w:sz w:val="24"/>
-          <w:szCs w:val="24"/>
-        </w:rPr>
-      </w:pPr>
-      <w:r>
-        <w:rPr>
-          <w:rFonts w:ascii="Calibri" w:eastAsia="Times New Roman" w:hAnsi="Calibri" w:cs="Times New Roman"/>
-          <w:color w:val="333333"/>
-          <w:sz w:val="24"/>
-          <w:szCs w:val="24"/>
-        </w:rPr>
-        <w:t>Users can delete items in a geographic region's catalog</w:t>
-      </w:r>
-    </w:p>
-    <w:p>
-      <w:pPr>
-        <w:numPr>
-          <w:ilvl w:val="1"/>
-          <w:numId w:val="1"/>
-        </w:numPr>
-        <w:shd w:val="clear" w:color="auto" w:fill="FFFFFF"/>
-        <w:spacing w:before="100" w:beforeAutospacing="1" w:after="100" w:afterAutospacing="1" w:line="384" w:lineRule="atLeast"/>
-        <w:rPr>
-          <w:rFonts w:ascii="Calibri" w:eastAsia="Times New Roman" w:hAnsi="Calibri" w:cs="Times New Roman"/>
-          <w:color w:val="333333"/>
-          <w:sz w:val="24"/>
-          <w:szCs w:val="24"/>
-        </w:rPr>
-      </w:pPr>
-      <w:r>
-        <w:rPr>
-          <w:rFonts w:ascii="Calibri" w:eastAsia="Times New Roman" w:hAnsi="Calibri" w:cs="Times New Roman"/>
-          <w:color w:val="333333"/>
-          <w:sz w:val="24"/>
-          <w:szCs w:val="24"/>
-        </w:rPr>
         <w:t>Priority: Medium</w:t>
       </w:r>
     </w:p>
@@ -1727,7 +1693,6 @@
           <w:sz w:val="24"/>
           <w:szCs w:val="24"/>
         </w:rPr>
-        <w:lastRenderedPageBreak/>
         <w:t>User: Add/Modify/Remove geographic region catalog items</w:t>
       </w:r>
     </w:p>
@@ -1753,107 +1718,8 @@
           <w:sz w:val="24"/>
           <w:szCs w:val="24"/>
         </w:rPr>
+        <w:lastRenderedPageBreak/>
         <w:t>Priority: High</w:t>
-      </w:r>
-    </w:p>
-    <w:p>
-      <w:pPr>
-        <w:numPr>
-          <w:ilvl w:val="0"/>
-          <w:numId w:val="2"/>
-        </w:numPr>
-        <w:shd w:val="clear" w:color="auto" w:fill="FFFFFF"/>
-        <w:spacing w:before="100" w:beforeAutospacing="1" w:after="100" w:afterAutospacing="1" w:line="384" w:lineRule="atLeast"/>
-        <w:rPr>
-          <w:rFonts w:ascii="Calibri" w:eastAsia="Times New Roman" w:hAnsi="Calibri" w:cs="Times New Roman"/>
-          <w:color w:val="333333"/>
-          <w:sz w:val="24"/>
-          <w:szCs w:val="24"/>
-        </w:rPr>
-      </w:pPr>
-      <w:r>
-        <w:rPr>
-          <w:rFonts w:ascii="Calibri" w:eastAsia="Times New Roman" w:hAnsi="Calibri" w:cs="Times New Roman"/>
-          <w:color w:val="333333"/>
-          <w:sz w:val="24"/>
-          <w:szCs w:val="24"/>
-        </w:rPr>
-        <w:t>Admin: Manage catalogs</w:t>
-      </w:r>
-    </w:p>
-    <w:p>
-      <w:pPr>
-        <w:numPr>
-          <w:ilvl w:val="1"/>
-          <w:numId w:val="2"/>
-        </w:numPr>
-        <w:shd w:val="clear" w:color="auto" w:fill="FFFFFF"/>
-        <w:spacing w:before="100" w:beforeAutospacing="1" w:after="100" w:afterAutospacing="1" w:line="384" w:lineRule="atLeast"/>
-        <w:rPr>
-          <w:rFonts w:ascii="Calibri" w:eastAsia="Times New Roman" w:hAnsi="Calibri" w:cs="Times New Roman"/>
-          <w:color w:val="333333"/>
-          <w:sz w:val="24"/>
-          <w:szCs w:val="24"/>
-        </w:rPr>
-      </w:pPr>
-      <w:r>
-        <w:rPr>
-          <w:rFonts w:ascii="Calibri" w:eastAsia="Times New Roman" w:hAnsi="Calibri" w:cs="Times New Roman"/>
-          <w:color w:val="333333"/>
-          <w:sz w:val="24"/>
-          <w:szCs w:val="24"/>
-        </w:rPr>
-        <w:t>Priority: High</w:t>
-      </w:r>
-    </w:p>
-    <w:p>
-      <w:pPr>
-        <w:numPr>
-          <w:ilvl w:val="0"/>
-          <w:numId w:val="2"/>
-        </w:numPr>
-        <w:shd w:val="clear" w:color="auto" w:fill="FFFFFF"/>
-        <w:spacing w:before="100" w:beforeAutospacing="1" w:after="100" w:afterAutospacing="1" w:line="384" w:lineRule="atLeast"/>
-        <w:rPr>
-          <w:rFonts w:ascii="Calibri" w:eastAsia="Times New Roman" w:hAnsi="Calibri" w:cs="Times New Roman"/>
-          <w:color w:val="333333"/>
-          <w:sz w:val="24"/>
-          <w:szCs w:val="24"/>
-        </w:rPr>
-      </w:pPr>
-      <w:r>
-        <w:rPr>
-          <w:rFonts w:ascii="Calibri" w:eastAsia="Times New Roman" w:hAnsi="Calibri" w:cs="Times New Roman"/>
-          <w:color w:val="333333"/>
-          <w:sz w:val="24"/>
-          <w:szCs w:val="24"/>
-        </w:rPr>
-        <w:t>Admin: Manage users</w:t>
-      </w:r>
-    </w:p>
-    <w:p>
-      <w:pPr>
-        <w:numPr>
-          <w:ilvl w:val="1"/>
-          <w:numId w:val="2"/>
-        </w:numPr>
-        <w:shd w:val="clear" w:color="auto" w:fill="FFFFFF"/>
-        <w:spacing w:before="100" w:beforeAutospacing="1" w:after="100" w:afterAutospacing="1" w:line="384" w:lineRule="atLeast"/>
-        <w:rPr>
-          <w:rFonts w:ascii="Calibri" w:eastAsia="Times New Roman" w:hAnsi="Calibri" w:cs="Times New Roman"/>
-          <w:color w:val="333333"/>
-          <w:sz w:val="24"/>
-          <w:szCs w:val="24"/>
-        </w:rPr>
-      </w:pPr>
-      <w:r>
-        <w:rPr>
-          <w:rFonts w:ascii="Calibri" w:eastAsia="Times New Roman" w:hAnsi="Calibri" w:cs="Times New Roman"/>
-          <w:color w:val="333333"/>
-          <w:sz w:val="24"/>
-          <w:szCs w:val="24"/>
-        </w:rPr>
-        <w:t>Priority: Medium</w:t>
       </w:r>
     </w:p>
     <w:p>
@@ -1905,73 +1771,79 @@
           <w:sz w:val="24"/>
           <w:szCs w:val="24"/>
         </w:rPr>
-        <w:t>A user will be able to visit the application with a web browser. Any user can click a button to be directed to either the price comparison subsystem. From the price comparison subsystem the user will be able to search and compare prices based on a geographic region, which will direct them to a page that lists results based on distance of user’s location. Also user has ability to sort item by price. Moreover, user can add item but must then log in to the app using their Gmail account or Facebook credentials</w:t>
-      </w:r>
-      <w:r>
-        <w:rPr>
-          <w:rFonts w:ascii="Calibri" w:eastAsia="Times New Roman" w:hAnsi="Calibri" w:cs="Times New Roman"/>
-          <w:color w:val="333333"/>
-          <w:sz w:val="24"/>
-          <w:szCs w:val="24"/>
-        </w:rPr>
-        <w:t xml:space="preserve">. </w:t>
-      </w:r>
-      <w:r>
-        <w:rPr>
-          <w:rFonts w:ascii="Calibri" w:eastAsia="Times New Roman" w:hAnsi="Calibri" w:cs="Times New Roman"/>
-          <w:color w:val="333333"/>
-          <w:sz w:val="24"/>
-          <w:szCs w:val="24"/>
-        </w:rPr>
-        <w:t>From the catalog management subsystem the user will be able to manage the items in their local geographic region's catalog</w:t>
-      </w:r>
-      <w:r>
-        <w:rPr>
-          <w:rFonts w:ascii="Calibri" w:eastAsia="Times New Roman" w:hAnsi="Calibri" w:cs="Times New Roman"/>
-          <w:color w:val="333333"/>
-          <w:sz w:val="24"/>
-          <w:szCs w:val="24"/>
-        </w:rPr>
-        <w:t>. Nonetheless, users are able to edit or delete their profile from the user portal.</w:t>
-      </w:r>
-    </w:p>
-    <w:p>
-      <w:pPr>
-        <w:shd w:val="clear" w:color="auto" w:fill="FFFFFF"/>
-        <w:spacing w:after="240" w:line="384" w:lineRule="atLeast"/>
-        <w:rPr>
-          <w:rFonts w:ascii="Calibri" w:eastAsia="Times New Roman" w:hAnsi="Calibri" w:cs="Times New Roman"/>
-          <w:color w:val="333333"/>
-          <w:sz w:val="24"/>
-          <w:szCs w:val="24"/>
-        </w:rPr>
-      </w:pPr>
-      <w:r>
-        <w:rPr>
-          <w:rFonts w:ascii="Calibri" w:eastAsia="Times New Roman" w:hAnsi="Calibri" w:cs="Times New Roman"/>
-          <w:color w:val="333333"/>
-          <w:sz w:val="24"/>
-          <w:szCs w:val="24"/>
-        </w:rPr>
-        <w:t xml:space="preserve">An administrator can do all of the things that the user can do, with the addition of managing catalog information such as geographic region. An administrator will also be able to get into the user management subsystem from the main page, which will direct them to a page where they can search for users. After performing a user search the admin will be taken to a page that lists the results, and if an admin clicks a user result they will be taken to a user management page. From there the admin can manage user information such as </w:t>
-      </w:r>
-      <w:r>
-        <w:rPr>
-          <w:rFonts w:ascii="Calibri" w:eastAsia="Times New Roman" w:hAnsi="Calibri" w:cs="Times New Roman"/>
-          <w:color w:val="333333"/>
-          <w:sz w:val="24"/>
-          <w:szCs w:val="24"/>
-        </w:rPr>
-        <w:t xml:space="preserve">name and geographic region. The </w:t>
-      </w:r>
-      <w:r>
-        <w:rPr>
-          <w:rFonts w:ascii="Calibri" w:eastAsia="Times New Roman" w:hAnsi="Calibri" w:cs="Times New Roman"/>
-          <w:color w:val="333333"/>
-          <w:sz w:val="24"/>
-          <w:szCs w:val="24"/>
-        </w:rPr>
-        <w:t>admin will also be able to temporarily or permanently ban a user from the application.</w:t>
+        <w:t>A user will be able to visit the ap</w:t>
+      </w:r>
+      <w:r>
+        <w:rPr>
+          <w:rFonts w:ascii="Calibri" w:eastAsia="Times New Roman" w:hAnsi="Calibri" w:cs="Times New Roman"/>
+          <w:color w:val="333333"/>
+          <w:sz w:val="24"/>
+          <w:szCs w:val="24"/>
+        </w:rPr>
+        <w:t xml:space="preserve">plication with a web browser. </w:t>
+      </w:r>
+      <w:r>
+        <w:rPr>
+          <w:rFonts w:ascii="Calibri" w:eastAsia="Times New Roman" w:hAnsi="Calibri" w:cs="Times New Roman"/>
+          <w:color w:val="333333"/>
+          <w:sz w:val="24"/>
+          <w:szCs w:val="24"/>
+        </w:rPr>
+        <w:t xml:space="preserve">From the </w:t>
+      </w:r>
+      <w:r>
+        <w:rPr>
+          <w:rFonts w:ascii="Calibri" w:eastAsia="Times New Roman" w:hAnsi="Calibri" w:cs="Times New Roman"/>
+          <w:color w:val="333333"/>
+          <w:sz w:val="24"/>
+          <w:szCs w:val="24"/>
+        </w:rPr>
+        <w:t xml:space="preserve">homepage </w:t>
+      </w:r>
+      <w:r>
+        <w:rPr>
+          <w:rFonts w:ascii="Calibri" w:eastAsia="Times New Roman" w:hAnsi="Calibri" w:cs="Times New Roman"/>
+          <w:color w:val="333333"/>
+          <w:sz w:val="24"/>
+          <w:szCs w:val="24"/>
+        </w:rPr>
+        <w:t>the user will be able to search and compare prices based on a geographic region, which will direct them to a page that lists results based on distance of user’s location. Also user has ability to sort item by price. Moreover, user can add item but must then log in to the app</w:t>
+      </w:r>
+      <w:r>
+        <w:rPr>
+          <w:rFonts w:ascii="Calibri" w:eastAsia="Times New Roman" w:hAnsi="Calibri" w:cs="Times New Roman"/>
+          <w:color w:val="333333"/>
+          <w:sz w:val="24"/>
+          <w:szCs w:val="24"/>
+        </w:rPr>
+        <w:t>.</w:t>
+      </w:r>
+      <w:r>
+        <w:rPr>
+          <w:rFonts w:ascii="Calibri" w:eastAsia="Times New Roman" w:hAnsi="Calibri" w:cs="Times New Roman"/>
+          <w:color w:val="333333"/>
+          <w:sz w:val="24"/>
+          <w:szCs w:val="24"/>
+        </w:rPr>
+        <w:t xml:space="preserve"> </w:t>
+      </w:r>
+      <w:r>
+        <w:rPr>
+          <w:rFonts w:ascii="Calibri" w:eastAsia="Times New Roman" w:hAnsi="Calibri" w:cs="Times New Roman"/>
+          <w:color w:val="333333"/>
+          <w:sz w:val="24"/>
+          <w:szCs w:val="24"/>
+        </w:rPr>
+        <w:t>U</w:t>
+      </w:r>
+      <w:r>
+        <w:rPr>
+          <w:rFonts w:ascii="Calibri" w:eastAsia="Times New Roman" w:hAnsi="Calibri" w:cs="Times New Roman"/>
+          <w:color w:val="333333"/>
+          <w:sz w:val="24"/>
+          <w:szCs w:val="24"/>
+        </w:rPr>
+        <w:t>sers are able to edit or delete their profile from the user portal.</w:t>
       </w:r>
     </w:p>
     <w:p>
@@ -2004,6 +1876,8 @@
           <w:szCs w:val="32"/>
         </w:rPr>
       </w:pPr>
+      <w:bookmarkStart w:id="0" w:name="_GoBack"/>
+      <w:bookmarkEnd w:id="0"/>
       <w:r>
         <w:rPr>
           <w:rFonts w:ascii="Calibri" w:eastAsia="Times New Roman" w:hAnsi="Calibri" w:cs="Times New Roman"/>
@@ -2061,7 +1935,7 @@
 </file>
 
 <file path=word/numbering.xml><?xml version="1.0" encoding="utf-8"?>
-<w:numbering xmlns:wpc="http://schemas.microsoft.com/office/word/2010/wordprocessingCanvas" xmlns:mc="http://schemas.openxmlformats.org/markup-compatibility/2006" xmlns:o="urn:schemas-microsoft-com:office:office" xmlns:r="http://schemas.openxmlformats.org/officeDocument/2006/relationships" xmlns:m="http://schemas.openxmlformats.org/officeDocument/2006/math" xmlns:v="urn:schemas-microsoft-com:vml" xmlns:wp14="http://schemas.microsoft.com/office/word/2010/wordprocessingDrawing" xmlns:wp="http://schemas.openxmlformats.org/drawingml/2006/wordprocessingDrawing" xmlns:w10="urn:schemas-microsoft-com:office:word" xmlns:w="http://schemas.openxmlformats.org/wordprocessingml/2006/main" xmlns:w14="http://schemas.microsoft.com/office/word/2010/wordml" xmlns:wpg="http://schemas.microsoft.com/office/word/2010/wordprocessingGroup" xmlns:wpi="http://schemas.microsoft.com/office/word/2010/wordprocessingInk" xmlns:wne="http://schemas.microsoft.com/office/word/2006/wordml" xmlns:wps="http://schemas.microsoft.com/office/word/2010/wordprocessingShape" mc:Ignorable="w14 wp14">
+<w:numbering xmlns:wpc="http://schemas.microsoft.com/office/word/2010/wordprocessingCanvas" xmlns:mo="http://schemas.microsoft.com/office/mac/office/2008/main" xmlns:mc="http://schemas.openxmlformats.org/markup-compatibility/2006" xmlns:mv="urn:schemas-microsoft-com:mac:vml" xmlns:o="urn:schemas-microsoft-com:office:office" xmlns:r="http://schemas.openxmlformats.org/officeDocument/2006/relationships" xmlns:m="http://schemas.openxmlformats.org/officeDocument/2006/math" xmlns:v="urn:schemas-microsoft-com:vml" xmlns:wp14="http://schemas.microsoft.com/office/word/2010/wordprocessingDrawing" xmlns:wp="http://schemas.openxmlformats.org/drawingml/2006/wordprocessingDrawing" xmlns:w10="urn:schemas-microsoft-com:office:word" xmlns:w="http://schemas.openxmlformats.org/wordprocessingml/2006/main" xmlns:w14="http://schemas.microsoft.com/office/word/2010/wordml" xmlns:wpg="http://schemas.microsoft.com/office/word/2010/wordprocessingGroup" xmlns:wpi="http://schemas.microsoft.com/office/word/2010/wordprocessingInk" xmlns:wne="http://schemas.microsoft.com/office/word/2006/wordml" xmlns:wps="http://schemas.microsoft.com/office/word/2010/wordprocessingShape" mc:Ignorable="w14 wp14">
   <w:abstractNum w:abstractNumId="0">
     <w:nsid w:val="18221607"/>
     <w:multiLevelType w:val="multilevel"/>
@@ -2529,7 +2403,7 @@
       </w:pPr>
     </w:pPrDefault>
   </w:docDefaults>
-  <w:latentStyles w:defLockedState="0" w:defUIPriority="99" w:defSemiHidden="1" w:defUnhideWhenUsed="1" w:defQFormat="0" w:count="267">
+  <w:latentStyles w:defLockedState="0" w:defUIPriority="99" w:defSemiHidden="1" w:defUnhideWhenUsed="1" w:defQFormat="0" w:count="276">
     <w:lsdException w:name="Normal" w:semiHidden="0" w:uiPriority="0" w:unhideWhenUsed="0" w:qFormat="1"/>
     <w:lsdException w:name="heading 1" w:semiHidden="0" w:uiPriority="9" w:unhideWhenUsed="0" w:qFormat="1"/>
     <w:lsdException w:name="heading 2" w:uiPriority="9" w:qFormat="1"/>
@@ -2865,7 +2739,7 @@
 </file>
 
 <file path=word/stylesWithEffects.xml><?xml version="1.0" encoding="utf-8"?>
-<w:styles xmlns:wpc="http://schemas.microsoft.com/office/word/2010/wordprocessingCanvas" xmlns:mc="http://schemas.openxmlformats.org/markup-compatibility/2006" xmlns:o="urn:schemas-microsoft-com:office:office" xmlns:r="http://schemas.openxmlformats.org/officeDocument/2006/relationships" xmlns:m="http://schemas.openxmlformats.org/officeDocument/2006/math" xmlns:v="urn:schemas-microsoft-com:vml" xmlns:wp14="http://schemas.microsoft.com/office/word/2010/wordprocessingDrawing" xmlns:wp="http://schemas.openxmlformats.org/drawingml/2006/wordprocessingDrawing" xmlns:w10="urn:schemas-microsoft-com:office:word" xmlns:w="http://schemas.openxmlformats.org/wordprocessingml/2006/main" xmlns:w14="http://schemas.microsoft.com/office/word/2010/wordml" xmlns:wpg="http://schemas.microsoft.com/office/word/2010/wordprocessingGroup" xmlns:wpi="http://schemas.microsoft.com/office/word/2010/wordprocessingInk" xmlns:wne="http://schemas.microsoft.com/office/word/2006/wordml" xmlns:wps="http://schemas.microsoft.com/office/word/2010/wordprocessingShape" mc:Ignorable="w14 wp14">
+<w:styles xmlns:wpc="http://schemas.microsoft.com/office/word/2010/wordprocessingCanvas" xmlns:mo="http://schemas.microsoft.com/office/mac/office/2008/main" xmlns:mc="http://schemas.openxmlformats.org/markup-compatibility/2006" xmlns:mv="urn:schemas-microsoft-com:mac:vml" xmlns:o="urn:schemas-microsoft-com:office:office" xmlns:r="http://schemas.openxmlformats.org/officeDocument/2006/relationships" xmlns:m="http://schemas.openxmlformats.org/officeDocument/2006/math" xmlns:v="urn:schemas-microsoft-com:vml" xmlns:wp14="http://schemas.microsoft.com/office/word/2010/wordprocessingDrawing" xmlns:wp="http://schemas.openxmlformats.org/drawingml/2006/wordprocessingDrawing" xmlns:w10="urn:schemas-microsoft-com:office:word" xmlns:w="http://schemas.openxmlformats.org/wordprocessingml/2006/main" xmlns:w14="http://schemas.microsoft.com/office/word/2010/wordml" xmlns:wpg="http://schemas.microsoft.com/office/word/2010/wordprocessingGroup" xmlns:wpi="http://schemas.microsoft.com/office/word/2010/wordprocessingInk" xmlns:wne="http://schemas.microsoft.com/office/word/2006/wordml" xmlns:wps="http://schemas.microsoft.com/office/word/2010/wordprocessingShape" mc:Ignorable="w14 wp14">
   <w:docDefaults>
     <w:rPrDefault>
       <w:rPr>
@@ -2881,7 +2755,7 @@
       </w:pPr>
     </w:pPrDefault>
   </w:docDefaults>
-  <w:latentStyles w:defLockedState="0" w:defUIPriority="99" w:defSemiHidden="1" w:defUnhideWhenUsed="1" w:defQFormat="0" w:count="267">
+  <w:latentStyles w:defLockedState="0" w:defUIPriority="99" w:defSemiHidden="1" w:defUnhideWhenUsed="1" w:defQFormat="0" w:count="276">
     <w:lsdException w:name="Normal" w:semiHidden="0" w:uiPriority="0" w:unhideWhenUsed="0" w:qFormat="1"/>
     <w:lsdException w:name="heading 1" w:semiHidden="0" w:uiPriority="9" w:unhideWhenUsed="0" w:qFormat="1"/>
     <w:lsdException w:name="heading 2" w:uiPriority="9" w:qFormat="1"/>

</xml_diff>